<commit_message>
Actualización documento final de retrospectiva
Cambios en el documento final de restrospectiva del proyecto
</commit_message>
<xml_diff>
--- a/Documentación/Documento final de restrospectiva del proyecto - Septiembre Grupo 1.docx
+++ b/Documentación/Documento final de restrospectiva del proyecto - Septiembre Grupo 1.docx
@@ -180,21 +180,7 @@
           <w:rPr>
             <w:rStyle w:val="Hipervnculo"/>
           </w:rPr>
-          <w:t>https://github.com/dantolvil/dp1-2021-2022-g1-s</w:t>
-        </w:r>
-        <w:bookmarkStart w:id="0" w:name="_GoBack"/>
-        <w:bookmarkEnd w:id="0"/>
-        <w:r>
-          <w:rPr>
-            <w:rStyle w:val="Hipervnculo"/>
-          </w:rPr>
-          <w:t>e</w:t>
-        </w:r>
-        <w:r>
-          <w:rPr>
-            <w:rStyle w:val="Hipervnculo"/>
-          </w:rPr>
-          <w:t>ptiembre</w:t>
+          <w:t>https://github.com/dantolvil/dp1-2021-2022-g1-septiembre</w:t>
         </w:r>
       </w:hyperlink>
     </w:p>
@@ -212,7 +198,7 @@
         <w:pStyle w:val="Ttulo1"/>
         <w:spacing w:before="35"/>
       </w:pPr>
-      <w:bookmarkStart w:id="1" w:name="_Toc88996219"/>
+      <w:bookmarkStart w:id="0" w:name="_Toc88996219"/>
       <w:r>
         <w:rPr>
           <w:color w:val="2E5395"/>
@@ -228,7 +214,7 @@
         </w:rPr>
         <w:t>:</w:t>
       </w:r>
-      <w:bookmarkEnd w:id="1"/>
+      <w:bookmarkEnd w:id="0"/>
     </w:p>
     <w:p>
       <w:pPr>
@@ -493,7 +479,7 @@
           <w:color w:val="2E5395"/>
           <w:spacing w:val="-1"/>
         </w:rPr>
-        <w:t>2.2</w:t>
+        <w:t>1.1</w:t>
       </w:r>
     </w:p>
     <w:p>
@@ -507,6 +493,9 @@
     <w:p/>
     <w:p/>
     <w:p>
+      <w:r>
+        <w:t xml:space="preserve"> </w:t>
+      </w:r>
       <w:r>
         <w:t>01/09</w:t>
       </w:r>
@@ -1009,7 +998,7 @@
       <w:pPr>
         <w:pStyle w:val="Ttulo1"/>
       </w:pPr>
-      <w:bookmarkStart w:id="2" w:name="_Toc88996220"/>
+      <w:bookmarkStart w:id="1" w:name="_Toc88996220"/>
       <w:r>
         <w:rPr>
           <w:color w:val="2E5395"/>
@@ -1043,7 +1032,7 @@
         </w:rPr>
         <w:t>acabado</w:t>
       </w:r>
-      <w:bookmarkEnd w:id="2"/>
+      <w:bookmarkEnd w:id="1"/>
     </w:p>
     <w:p>
       <w:pPr>
@@ -1108,7 +1097,7 @@
         <w:pStyle w:val="Ttulo1"/>
         <w:spacing w:before="161"/>
       </w:pPr>
-      <w:bookmarkStart w:id="3" w:name="_Toc88996221"/>
+      <w:bookmarkStart w:id="2" w:name="_Toc88996221"/>
       <w:r>
         <w:rPr>
           <w:color w:val="2E5395"/>
@@ -1154,80 +1143,65 @@
         </w:rPr>
         <w:t>proyecto.</w:t>
       </w:r>
+      <w:bookmarkEnd w:id="2"/>
+    </w:p>
+    <w:p>
+      <w:pPr>
+        <w:pStyle w:val="Textoindependiente"/>
+        <w:spacing w:before="8"/>
+        <w:rPr>
+          <w:sz w:val="41"/>
+        </w:rPr>
+      </w:pPr>
+    </w:p>
+    <w:p>
+      <w:pPr>
+        <w:pStyle w:val="Ttulo2"/>
+        <w:rPr>
+          <w:u w:val="single"/>
+        </w:rPr>
+      </w:pPr>
+      <w:bookmarkStart w:id="3" w:name="_Toc88996222"/>
+      <w:r>
+        <w:rPr>
+          <w:color w:val="2E5395"/>
+        </w:rPr>
+        <w:t>Análisis</w:t>
+      </w:r>
+      <w:r>
+        <w:rPr>
+          <w:color w:val="2E5395"/>
+          <w:spacing w:val="-8"/>
+        </w:rPr>
+        <w:t xml:space="preserve"> </w:t>
+      </w:r>
+      <w:r>
+        <w:rPr>
+          <w:color w:val="2E5395"/>
+        </w:rPr>
+        <w:t>retrospectivo</w:t>
+      </w:r>
+      <w:r>
+        <w:rPr>
+          <w:color w:val="2E5395"/>
+          <w:spacing w:val="-8"/>
+        </w:rPr>
+        <w:t xml:space="preserve"> </w:t>
+      </w:r>
+      <w:r>
+        <w:rPr>
+          <w:color w:val="2E5395"/>
+        </w:rPr>
+        <w:t>de</w:t>
+      </w:r>
       <w:bookmarkEnd w:id="3"/>
-    </w:p>
-    <w:p>
-      <w:pPr>
-        <w:pStyle w:val="Textoindependiente"/>
-        <w:spacing w:before="8"/>
-        <w:rPr>
-          <w:sz w:val="41"/>
-        </w:rPr>
-      </w:pPr>
-    </w:p>
-    <w:p>
-      <w:pPr>
-        <w:pStyle w:val="Ttulo2"/>
-      </w:pPr>
-      <w:bookmarkStart w:id="4" w:name="_Toc88996222"/>
-      <w:r>
-        <w:rPr>
-          <w:color w:val="2E5395"/>
-        </w:rPr>
-        <w:t>Análisis</w:t>
-      </w:r>
-      <w:r>
-        <w:rPr>
-          <w:color w:val="2E5395"/>
-          <w:spacing w:val="-8"/>
-        </w:rPr>
-        <w:t xml:space="preserve"> </w:t>
-      </w:r>
-      <w:r>
-        <w:rPr>
-          <w:color w:val="2E5395"/>
-        </w:rPr>
-        <w:t>retrospectivo</w:t>
-      </w:r>
-      <w:r>
-        <w:rPr>
-          <w:color w:val="2E5395"/>
-          <w:spacing w:val="-8"/>
-        </w:rPr>
-        <w:t xml:space="preserve"> </w:t>
-      </w:r>
-      <w:r>
-        <w:rPr>
-          <w:color w:val="2E5395"/>
-        </w:rPr>
-        <w:t>del</w:t>
-      </w:r>
-      <w:r>
-        <w:rPr>
-          <w:color w:val="2E5395"/>
-          <w:spacing w:val="-8"/>
-        </w:rPr>
-        <w:t xml:space="preserve"> </w:t>
-      </w:r>
-      <w:r>
-        <w:rPr>
-          <w:color w:val="2E5395"/>
-        </w:rPr>
-        <w:t>sprint</w:t>
-      </w:r>
-      <w:r>
-        <w:rPr>
-          <w:color w:val="2E5395"/>
-          <w:spacing w:val="-7"/>
-        </w:rPr>
-        <w:t xml:space="preserve"> </w:t>
-      </w:r>
-      <w:r>
-        <w:rPr>
-          <w:color w:val="2E5395"/>
-        </w:rPr>
-        <w:t>Diciembre</w:t>
-      </w:r>
+      <w:r>
+        <w:rPr>
+          <w:color w:val="2E5395"/>
+        </w:rPr>
+        <w:t xml:space="preserve"> la entrega de Septiembre</w:t>
+      </w:r>
+      <w:bookmarkStart w:id="4" w:name="_GoBack"/>
       <w:bookmarkEnd w:id="4"/>
     </w:p>
     <w:p>
@@ -1367,41 +1341,27 @@
         <w:t xml:space="preserve"> </w:t>
       </w:r>
       <w:r>
-        <w:t>proyecto. Se comenzó el desarrollo del proyect</w:t>
-      </w:r>
-      <w:r>
-        <w:t>o para la entrega de septiembre para el juego Parchis&amp;Oca</w:t>
-      </w:r>
-      <w:r>
-        <w:t xml:space="preserve"> </w:t>
-      </w:r>
-      <w:r>
-        <w:t>puesto que</w:t>
-      </w:r>
-      <w:r>
-        <w:t xml:space="preserve"> por motivos personales y de trabajo no se </w:t>
-      </w:r>
-      <w:r>
-        <w:t>pudo realizar</w:t>
-      </w:r>
-      <w:r>
-        <w:t xml:space="preserve"> la entrega </w:t>
-      </w:r>
-      <w:r>
-        <w:t>de la primera convocatoria</w:t>
-      </w:r>
-      <w:r>
-        <w:t xml:space="preserve">. </w:t>
-      </w:r>
-    </w:p>
-    <w:p>
-      <w:pPr>
-        <w:pStyle w:val="Textoindependiente"/>
-        <w:spacing w:before="3"/>
-        <w:rPr>
-          <w:sz w:val="25"/>
-        </w:rPr>
-      </w:pPr>
+        <w:t xml:space="preserve">proyecto. </w:t>
+      </w:r>
+    </w:p>
+    <w:p>
+      <w:pPr>
+        <w:pStyle w:val="Textoindependiente"/>
+        <w:spacing w:line="276" w:lineRule="auto"/>
+        <w:ind w:left="100" w:right="115"/>
+        <w:jc w:val="both"/>
+      </w:pPr>
+    </w:p>
+    <w:p>
+      <w:pPr>
+        <w:pStyle w:val="Textoindependiente"/>
+        <w:spacing w:line="276" w:lineRule="auto"/>
+        <w:ind w:left="100" w:right="115"/>
+        <w:jc w:val="both"/>
+      </w:pPr>
+      <w:r>
+        <w:t>-------------------------------------------------------------</w:t>
+      </w:r>
     </w:p>
     <w:p>
       <w:pPr>
@@ -1501,7 +1461,13 @@
         <w:t>---</w:t>
       </w:r>
       <w:r>
-        <w:t xml:space="preserve"> y mejorar la claridad de como se realizan las reservas de asientos.</w:t>
+        <w:t xml:space="preserve"> y mejorar la claridad de </w:t>
+      </w:r>
+      <w:r>
+        <w:t>cómo</w:t>
+      </w:r>
+      <w:r>
+        <w:t xml:space="preserve"> se realizan las reservas de asientos.</w:t>
       </w:r>
       <w:r>
         <w:t xml:space="preserve"> Además, se ha</w:t>
@@ -1636,7 +1602,7 @@
                   <w:rPr>
                     <w:noProof/>
                   </w:rPr>
-                  <w:t>1</w:t>
+                  <w:t>2</w:t>
                 </w:r>
                 <w:r>
                   <w:fldChar w:fldCharType="end"/>

</xml_diff>

<commit_message>
Documento final de restrospectiva del proyecto
Subida final Documento final de restrospectiva del proyecto - Septiembre Grupo 1
</commit_message>
<xml_diff>
--- a/Documentación/Documento final de restrospectiva del proyecto - Septiembre Grupo 1.docx
+++ b/Documentación/Documento final de restrospectiva del proyecto - Septiembre Grupo 1.docx
@@ -138,6 +138,8 @@
         </w:rPr>
         <w:t>archis&amp;Oca</w:t>
       </w:r>
+      <w:bookmarkStart w:id="0" w:name="_GoBack"/>
+      <w:bookmarkEnd w:id="0"/>
     </w:p>
     <w:p>
       <w:pPr>
@@ -198,7 +200,7 @@
         <w:pStyle w:val="Ttulo1"/>
         <w:spacing w:before="35"/>
       </w:pPr>
-      <w:bookmarkStart w:id="0" w:name="_Toc88996219"/>
+      <w:bookmarkStart w:id="1" w:name="_Toc88996219"/>
       <w:r>
         <w:rPr>
           <w:color w:val="2E5395"/>
@@ -214,7 +216,7 @@
         </w:rPr>
         <w:t>:</w:t>
       </w:r>
-      <w:bookmarkEnd w:id="0"/>
+      <w:bookmarkEnd w:id="1"/>
     </w:p>
     <w:p>
       <w:pPr>
@@ -998,7 +1000,7 @@
       <w:pPr>
         <w:pStyle w:val="Ttulo1"/>
       </w:pPr>
-      <w:bookmarkStart w:id="1" w:name="_Toc88996220"/>
+      <w:bookmarkStart w:id="2" w:name="_Toc88996220"/>
       <w:r>
         <w:rPr>
           <w:color w:val="2E5395"/>
@@ -1032,7 +1034,7 @@
         </w:rPr>
         <w:t>acabado</w:t>
       </w:r>
-      <w:bookmarkEnd w:id="1"/>
+      <w:bookmarkEnd w:id="2"/>
     </w:p>
     <w:p>
       <w:pPr>
@@ -1097,7 +1099,7 @@
         <w:pStyle w:val="Ttulo1"/>
         <w:spacing w:before="161"/>
       </w:pPr>
-      <w:bookmarkStart w:id="2" w:name="_Toc88996221"/>
+      <w:bookmarkStart w:id="3" w:name="_Toc88996221"/>
       <w:r>
         <w:rPr>
           <w:color w:val="2E5395"/>
@@ -1143,7 +1145,7 @@
         </w:rPr>
         <w:t>proyecto.</w:t>
       </w:r>
-      <w:bookmarkEnd w:id="2"/>
+      <w:bookmarkEnd w:id="3"/>
     </w:p>
     <w:p>
       <w:pPr>
@@ -1161,7 +1163,7 @@
           <w:u w:val="single"/>
         </w:rPr>
       </w:pPr>
-      <w:bookmarkStart w:id="3" w:name="_Toc88996222"/>
+      <w:bookmarkStart w:id="4" w:name="_Toc88996222"/>
       <w:r>
         <w:rPr>
           <w:color w:val="2E5395"/>
@@ -1194,15 +1196,13 @@
         </w:rPr>
         <w:t>de</w:t>
       </w:r>
-      <w:bookmarkEnd w:id="3"/>
+      <w:bookmarkEnd w:id="4"/>
       <w:r>
         <w:rPr>
           <w:color w:val="2E5395"/>
         </w:rPr>
         <w:t xml:space="preserve"> la entrega de Septiembre</w:t>
       </w:r>
-      <w:bookmarkStart w:id="4" w:name="_GoBack"/>
-      <w:bookmarkEnd w:id="4"/>
     </w:p>
     <w:p>
       <w:pPr>
@@ -1279,7 +1279,15 @@
         <w:t>. Para mostrar este esfuerzo se ha usado la aplicación</w:t>
       </w:r>
       <w:r>
-        <w:t xml:space="preserve"> ‘Clockify’ </w:t>
+        <w:t xml:space="preserve"> ‘</w:t>
+      </w:r>
+      <w:proofErr w:type="spellStart"/>
+      <w:r>
+        <w:t>Clockify</w:t>
+      </w:r>
+      <w:proofErr w:type="spellEnd"/>
+      <w:r>
+        <w:t xml:space="preserve">’ </w:t>
       </w:r>
       <w:r>
         <w:t>que genera un reporte de todas las tareas realizadas durante el proyecto.</w:t>
@@ -1348,20 +1356,12 @@
       <w:pPr>
         <w:pStyle w:val="Textoindependiente"/>
         <w:spacing w:line="276" w:lineRule="auto"/>
-        <w:ind w:left="100" w:right="115"/>
+        <w:ind w:right="115"/>
         <w:jc w:val="both"/>
-      </w:pPr>
-    </w:p>
-    <w:p>
-      <w:pPr>
-        <w:pStyle w:val="Textoindependiente"/>
-        <w:spacing w:line="276" w:lineRule="auto"/>
-        <w:ind w:left="100" w:right="115"/>
-        <w:jc w:val="both"/>
-      </w:pPr>
-      <w:r>
-        <w:t>-------------------------------------------------------------</w:t>
-      </w:r>
+        <w:rPr>
+          <w:u w:val="single"/>
+        </w:rPr>
+      </w:pPr>
     </w:p>
     <w:p>
       <w:pPr>
@@ -1449,7 +1449,7 @@
         <w:t xml:space="preserve"> como por ejemplo inclusión de la entidad </w:t>
       </w:r>
       <w:r>
-        <w:t>–X--</w:t>
+        <w:t>BoardField</w:t>
       </w:r>
       <w:r>
         <w:t xml:space="preserve"> para incluir </w:t>
@@ -1458,16 +1458,10 @@
         <w:t xml:space="preserve">la información de </w:t>
       </w:r>
       <w:r>
-        <w:t>---</w:t>
-      </w:r>
-      <w:r>
-        <w:t xml:space="preserve"> y mejorar la claridad de </w:t>
-      </w:r>
-      <w:r>
-        <w:t>cómo</w:t>
-      </w:r>
-      <w:r>
-        <w:t xml:space="preserve"> se realizan las reservas de asientos.</w:t>
+        <w:t>las casillas del tablero del juego y mejorar la claridad de cómo se identifica el tablero de Juego (GameBoard) y las casillas que forman parte del tablero (BoardField)</w:t>
+      </w:r>
+      <w:r>
+        <w:t>.</w:t>
       </w:r>
       <w:r>
         <w:t xml:space="preserve"> Además, se ha</w:t>
@@ -1482,7 +1476,7 @@
         <w:t xml:space="preserve">validaciones para el tratamiento de las </w:t>
       </w:r>
       <w:r>
-        <w:t>–Z---</w:t>
+        <w:t>partidas de juego</w:t>
       </w:r>
       <w:r>
         <w:t xml:space="preserve"> que se realizan en la aplicación por parte de los </w:t>
@@ -1491,16 +1485,13 @@
         <w:t>jugadores</w:t>
       </w:r>
       <w:r>
-        <w:t xml:space="preserve">, para que </w:t>
-      </w:r>
-      <w:r>
-        <w:t>–xxx-</w:t>
+        <w:t>, para que sea más sencillo crear una partida e iniciarla, además de unirse a una partida de un jugador en curso</w:t>
       </w:r>
       <w:r>
         <w:t xml:space="preserve">. Complementando lo anterior, se ha añadido tratamiento de errores para evitar los problemas de búsqueda de </w:t>
       </w:r>
       <w:r>
-        <w:t>–xx--</w:t>
+        <w:t>partidas guardas de los jugadores que juegan a las partidas de los juegos de Parchís y Oca en la plataforma</w:t>
       </w:r>
       <w:r>
         <w:t>.</w:t>
@@ -1514,7 +1505,13 @@
         <w:jc w:val="both"/>
       </w:pPr>
       <w:r>
-        <w:t>Finalmente se han incluido vistas personalizadas para el login de los diferentes actores de la aplicación.</w:t>
+        <w:t>Finalmente se han incluido vistas personalizadas para el login</w:t>
+      </w:r>
+      <w:r>
+        <w:t xml:space="preserve"> y logout</w:t>
+      </w:r>
+      <w:r>
+        <w:t xml:space="preserve"> de los diferentes actores de la aplicación.</w:t>
       </w:r>
     </w:p>
     <w:p>

</xml_diff>